<commit_message>
Adding ''editing" in documentation
</commit_message>
<xml_diff>
--- a/Documents/Требования к проекту.docx
+++ b/Documents/Требования к проекту.docx
@@ -318,8 +318,20 @@
           <w:szCs w:val="28"/>
           <w:lang w:val="ru-RU"/>
         </w:rPr>
+        <w:t>, а также редактировать уже созданные события</w:t>
+      </w:r>
+      <w:r>
+        <w:rPr>
+          <w:rFonts w:ascii="Times" w:hAnsi="Times" w:cs="Times"/>
+          <w:color w:val="000000" w:themeColor="text1"/>
+          <w:sz w:val="28"/>
+          <w:szCs w:val="28"/>
+          <w:lang w:val="ru-RU"/>
+        </w:rPr>
         <w:t>.</w:t>
       </w:r>
+      <w:bookmarkStart w:id="0" w:name="_GoBack"/>
+      <w:bookmarkEnd w:id="0"/>
     </w:p>
     <w:p>
       <w:pPr>
@@ -943,8 +955,6 @@
         </w:rPr>
         <w:t>. Это придаст приложению опрятный и гармоничный вид.</w:t>
       </w:r>
-      <w:bookmarkStart w:id="0" w:name="_GoBack"/>
-      <w:bookmarkEnd w:id="0"/>
     </w:p>
     <w:sectPr>
       <w:pgSz w:w="11906" w:h="16838"/>
@@ -1656,7 +1666,7 @@
 </file>
 
 <file path=customXml/itemProps1.xml><?xml version="1.0" encoding="utf-8"?>
-<ds:datastoreItem xmlns:ds="http://schemas.openxmlformats.org/officeDocument/2006/customXml" ds:itemID="{AE25D883-FFC3-4D4F-8177-3096C56D662A}">
+<ds:datastoreItem xmlns:ds="http://schemas.openxmlformats.org/officeDocument/2006/customXml" ds:itemID="{F3BD6BE5-BA7E-4DD2-9B87-B0CD185CD46F}">
   <ds:schemaRefs>
     <ds:schemaRef ds:uri="http://schemas.openxmlformats.org/officeDocument/2006/bibliography"/>
   </ds:schemaRefs>

</xml_diff>